<commit_message>
Sergio Crocetta - API technical documentation
</commit_message>
<xml_diff>
--- a/docs/Documentación API - V 0.0.1.docx
+++ b/docs/Documentación API - V 0.0.1.docx
@@ -1708,21 +1708,7 @@
                 <w:rStyle w:val="Hipervnculo"/>
                 <w:noProof/>
               </w:rPr>
-              <w:t>PUNTOS DE MEJO</w:t>
-            </w:r>
-            <w:r>
-              <w:rPr>
-                <w:rStyle w:val="Hipervnculo"/>
-                <w:noProof/>
-              </w:rPr>
-              <w:t>R</w:t>
-            </w:r>
-            <w:r>
-              <w:rPr>
-                <w:rStyle w:val="Hipervnculo"/>
-                <w:noProof/>
-              </w:rPr>
-              <w:t>A APLICADAS</w:t>
+              <w:t>PUNTOS DE MEJORA APLICADAS</w:t>
             </w:r>
             <w:r>
               <w:rPr>
@@ -12689,8 +12675,6 @@
         </w:numPr>
       </w:pPr>
       <w:bookmarkStart w:id="16" w:name="_Toc102329180"/>
-      <w:bookmarkStart w:id="17" w:name="_GoBack"/>
-      <w:bookmarkEnd w:id="17"/>
       <w:r>
         <w:lastRenderedPageBreak/>
         <w:t>PUNTOS DE MEJORA</w:t>
@@ -12862,7 +12846,7 @@
           <w:numId w:val="5"/>
         </w:numPr>
       </w:pPr>
-      <w:bookmarkStart w:id="18" w:name="_Toc102329181"/>
+      <w:bookmarkStart w:id="17" w:name="_Toc102329181"/>
       <w:r>
         <w:t>ADMINISTRA</w:t>
       </w:r>
@@ -12872,7 +12856,7 @@
       <w:r>
         <w:t xml:space="preserve"> BASE DE DATOS H2</w:t>
       </w:r>
-      <w:bookmarkEnd w:id="18"/>
+      <w:bookmarkEnd w:id="17"/>
     </w:p>
     <w:p>
       <w:pPr>
@@ -12994,11 +12978,11 @@
           <w:numId w:val="5"/>
         </w:numPr>
       </w:pPr>
-      <w:bookmarkStart w:id="19" w:name="_Toc102329182"/>
+      <w:bookmarkStart w:id="18" w:name="_Toc102329182"/>
       <w:r>
         <w:t>SWAGGER PETICIONES A LA API</w:t>
       </w:r>
-      <w:bookmarkEnd w:id="19"/>
+      <w:bookmarkEnd w:id="18"/>
     </w:p>
     <w:p>
       <w:pPr>
@@ -13043,11 +13027,11 @@
           <w:numId w:val="5"/>
         </w:numPr>
       </w:pPr>
-      <w:bookmarkStart w:id="20" w:name="_Toc102329183"/>
+      <w:bookmarkStart w:id="19" w:name="_Toc102329183"/>
       <w:r>
         <w:t>REPOSITORIO GITHUB</w:t>
       </w:r>
-      <w:bookmarkEnd w:id="20"/>
+      <w:bookmarkEnd w:id="19"/>
     </w:p>
     <w:p>
       <w:pPr>
@@ -13068,13 +13052,19 @@
     <w:p>
       <w:pPr>
         <w:ind w:left="708" w:firstLine="708"/>
+        <w:rPr>
+          <w:sz w:val="24"/>
+          <w:szCs w:val="24"/>
+        </w:rPr>
       </w:pPr>
       <w:hyperlink r:id="rId20" w:history="1">
         <w:r>
           <w:rPr>
             <w:rStyle w:val="Hipervnculo"/>
+            <w:sz w:val="24"/>
+            <w:szCs w:val="24"/>
           </w:rPr>
-          <w:t>https://github.com/Paramo-Tech/java.Sat.Recruitment</w:t>
+          <w:t>https://github.com/sdcsistemas/java.Sat.Recruitment.git</w:t>
         </w:r>
       </w:hyperlink>
     </w:p>
@@ -13103,7 +13093,7 @@
           <w:rPr>
             <w:rStyle w:val="Hipervnculo"/>
           </w:rPr>
-          <w:t>https://github.com/Paramo-Tech/java.Sat.Recruitment.git</w:t>
+          <w:t>https://github.com/sdcsistemas/java.Sat.Recruitment.git</w:t>
         </w:r>
       </w:hyperlink>
     </w:p>
@@ -13115,6 +13105,8 @@
           <w:szCs w:val="24"/>
         </w:rPr>
       </w:pPr>
+      <w:bookmarkStart w:id="20" w:name="_GoBack"/>
+      <w:bookmarkEnd w:id="20"/>
       <w:proofErr w:type="spellStart"/>
       <w:r>
         <w:rPr>
@@ -16278,6 +16270,15 @@
 </file>
 
 <file path=customXml/item2.xml><?xml version="1.0" encoding="utf-8"?>
+<?mso-contentType ?>
+<FormTemplates xmlns="http://schemas.microsoft.com/sharepoint/v3/contenttype/forms">
+  <Display>DocumentLibraryForm</Display>
+  <Edit>DocumentLibraryForm</Edit>
+  <New>DocumentLibraryForm</New>
+</FormTemplates>
+</file>
+
+<file path=customXml/item3.xml><?xml version="1.0" encoding="utf-8"?>
 <ct:contentTypeSchema xmlns:ct="http://schemas.microsoft.com/office/2006/metadata/contentType" xmlns:ma="http://schemas.microsoft.com/office/2006/metadata/properties/metaAttributes" ct:_="" ma:_="" ma:contentTypeName="Documento" ma:contentTypeID="0x0101006231CE7198243C41B4B584E77B7D3792" ma:contentTypeVersion="11" ma:contentTypeDescription="Crear nuevo documento." ma:contentTypeScope="" ma:versionID="ee36549676adb2cc87718621a9b40852">
   <xsd:schema xmlns:xsd="http://www.w3.org/2001/XMLSchema" xmlns:xs="http://www.w3.org/2001/XMLSchema" xmlns:p="http://schemas.microsoft.com/office/2006/metadata/properties" xmlns:ns3="0f141545-a29b-47fe-908a-321f7dda56ce" xmlns:ns4="1304680a-2b04-4bd6-a9d5-ad91d38b00c3" targetNamespace="http://schemas.microsoft.com/office/2006/metadata/properties" ma:root="true" ma:fieldsID="ecbb5c01e1580a9e4ff4e428554a17d2" ns3:_="" ns4:_="">
     <xsd:import namespace="0f141545-a29b-47fe-908a-321f7dda56ce"/>
@@ -16486,15 +16487,6 @@
 </ct:contentTypeSchema>
 </file>
 
-<file path=customXml/item3.xml><?xml version="1.0" encoding="utf-8"?>
-<?mso-contentType ?>
-<FormTemplates xmlns="http://schemas.microsoft.com/sharepoint/v3/contenttype/forms">
-  <Display>DocumentLibraryForm</Display>
-  <Edit>DocumentLibraryForm</Edit>
-  <New>DocumentLibraryForm</New>
-</FormTemplates>
-</file>
-
 <file path=customXml/item4.xml><?xml version="1.0" encoding="utf-8"?>
 <b:Sources xmlns:b="http://schemas.openxmlformats.org/officeDocument/2006/bibliography" xmlns="http://schemas.openxmlformats.org/officeDocument/2006/bibliography" SelectedStyle="\APASixthEditionOfficeOnline.xsl" StyleName="APA" Version="6"/>
 </file>
@@ -16509,6 +16501,14 @@
 </file>
 
 <file path=customXml/itemProps2.xml><?xml version="1.0" encoding="utf-8"?>
+<ds:datastoreItem xmlns:ds="http://schemas.openxmlformats.org/officeDocument/2006/customXml" ds:itemID="{6297C610-0243-4E68-8917-ADD8772164DA}">
+  <ds:schemaRefs>
+    <ds:schemaRef ds:uri="http://schemas.microsoft.com/sharepoint/v3/contenttype/forms"/>
+  </ds:schemaRefs>
+</ds:datastoreItem>
+</file>
+
+<file path=customXml/itemProps3.xml><?xml version="1.0" encoding="utf-8"?>
 <ds:datastoreItem xmlns:ds="http://schemas.openxmlformats.org/officeDocument/2006/customXml" ds:itemID="{2952692A-7167-4181-8259-ACF88637F81E}">
   <ds:schemaRefs>
     <ds:schemaRef ds:uri="http://schemas.microsoft.com/office/2006/metadata/contentType"/>
@@ -16527,16 +16527,8 @@
 </ds:datastoreItem>
 </file>
 
-<file path=customXml/itemProps3.xml><?xml version="1.0" encoding="utf-8"?>
-<ds:datastoreItem xmlns:ds="http://schemas.openxmlformats.org/officeDocument/2006/customXml" ds:itemID="{6297C610-0243-4E68-8917-ADD8772164DA}">
-  <ds:schemaRefs>
-    <ds:schemaRef ds:uri="http://schemas.microsoft.com/sharepoint/v3/contenttype/forms"/>
-  </ds:schemaRefs>
-</ds:datastoreItem>
-</file>
-
 <file path=customXml/itemProps4.xml><?xml version="1.0" encoding="utf-8"?>
-<ds:datastoreItem xmlns:ds="http://schemas.openxmlformats.org/officeDocument/2006/customXml" ds:itemID="{AD1F6E71-1112-48FC-A574-7734D6453982}">
+<ds:datastoreItem xmlns:ds="http://schemas.openxmlformats.org/officeDocument/2006/customXml" ds:itemID="{B3793A3F-C41B-4C6D-B0CC-EC1FD38197F5}">
   <ds:schemaRefs>
     <ds:schemaRef ds:uri="http://schemas.openxmlformats.org/officeDocument/2006/bibliography"/>
   </ds:schemaRefs>

</xml_diff>